<commit_message>
aggiunta versione corretta manuale nel codice, correzione CMv1.00, creazione doc avanz 12/06/19
</commit_message>
<xml_diff>
--- a/Documentazione/Avanzamento/DocAvanz_19-06-09.docx
+++ b/Documentazione/Avanzamento/DocAvanz_19-06-09.docx
@@ -215,7 +215,7 @@
           <w:sz w:val="48"/>
           <w:szCs w:val="48"/>
         </w:rPr>
-        <w:t>10</w:t>
+        <w:t>09</w:t>
       </w:r>
       <w:r>
         <w:rPr>
@@ -1748,6 +1748,37 @@
         <w:rPr>
           <w:rFonts w:ascii="Arial" w:hAnsi="Arial" w:cs="Arial"/>
         </w:rPr>
+        <w:t>05/06/19:</w:t>
+      </w:r>
+    </w:p>
+    <w:p>
+      <w:pPr>
+        <w:pStyle w:val="Paragrafoelenco"/>
+        <w:numPr>
+          <w:ilvl w:val="0"/>
+          <w:numId w:val="20"/>
+        </w:numPr>
+        <w:rPr>
+          <w:rFonts w:ascii="Arial" w:hAnsi="Arial" w:cs="Arial"/>
+        </w:rPr>
+      </w:pPr>
+      <w:r>
+        <w:rPr>
+          <w:rFonts w:ascii="Arial" w:hAnsi="Arial" w:cs="Arial"/>
+        </w:rPr>
+        <w:t>Creazione CM versione 1.00</w:t>
+      </w:r>
+    </w:p>
+    <w:p>
+      <w:pPr>
+        <w:rPr>
+          <w:rFonts w:ascii="Arial" w:hAnsi="Arial" w:cs="Arial"/>
+        </w:rPr>
+      </w:pPr>
+      <w:r>
+        <w:rPr>
+          <w:rFonts w:ascii="Arial" w:hAnsi="Arial" w:cs="Arial"/>
+        </w:rPr>
         <w:t>06/06/19</w:t>
       </w:r>
     </w:p>
@@ -1805,8 +1836,6 @@
         </w:rPr>
         <w:t>3</w:t>
       </w:r>
-      <w:bookmarkStart w:id="2" w:name="_GoBack"/>
-      <w:bookmarkEnd w:id="2"/>
       <w:r>
         <w:rPr>
           <w:rFonts w:ascii="Arial" w:hAnsi="Arial" w:cs="Arial"/>
@@ -1847,6 +1876,10 @@
     <w:p>
       <w:pPr>
         <w:pStyle w:val="Paragrafoelenco"/>
+        <w:numPr>
+          <w:ilvl w:val="0"/>
+          <w:numId w:val="19"/>
+        </w:numPr>
         <w:rPr>
           <w:rFonts w:ascii="Arial" w:hAnsi="Arial" w:cs="Arial"/>
           <w:sz w:val="24"/>
@@ -1859,11 +1892,16 @@
           <w:sz w:val="24"/>
           <w:szCs w:val="24"/>
         </w:rPr>
-        <w:t>---------------------------------------------------------------------</w:t>
+        <w:t>Iniziare attività di testing</w:t>
       </w:r>
     </w:p>
     <w:sectPr>
-      <w:headerReference w:type="default" r:id="rId9"/>
+      <w:headerReference w:type="even" r:id="rId9"/>
+      <w:headerReference w:type="default" r:id="rId10"/>
+      <w:footerReference w:type="even" r:id="rId11"/>
+      <w:footerReference w:type="default" r:id="rId12"/>
+      <w:headerReference w:type="first" r:id="rId13"/>
+      <w:footerReference w:type="first" r:id="rId14"/>
       <w:pgSz w:w="11906" w:h="16838"/>
       <w:pgMar w:top="1417" w:right="1134" w:bottom="1134" w:left="1134" w:header="708" w:footer="708" w:gutter="0"/>
       <w:cols w:space="708"/>
@@ -1899,6 +1937,36 @@
 </w:endnotes>
 </file>
 
+<file path=word/footer1.xml><?xml version="1.0" encoding="utf-8"?>
+<w:ftr xmlns:wpc="http://schemas.microsoft.com/office/word/2010/wordprocessingCanvas" xmlns:cx="http://schemas.microsoft.com/office/drawing/2014/chartex" xmlns:cx1="http://schemas.microsoft.com/office/drawing/2015/9/8/chartex" xmlns:cx2="http://schemas.microsoft.com/office/drawing/2015/10/21/chartex" xmlns:cx3="http://schemas.microsoft.com/office/drawing/2016/5/9/chartex" xmlns:cx4="http://schemas.microsoft.com/office/drawing/2016/5/10/chartex" xmlns:cx5="http://schemas.microsoft.com/office/drawing/2016/5/11/chartex" xmlns:cx6="http://schemas.microsoft.com/office/drawing/2016/5/12/chartex" xmlns:cx7="http://schemas.microsoft.com/office/drawing/2016/5/13/chartex" xmlns:cx8="http://schemas.microsoft.com/office/drawing/2016/5/14/chartex" xmlns:mc="http://schemas.openxmlformats.org/markup-compatibility/2006" xmlns:aink="http://schemas.microsoft.com/office/drawing/2016/ink" xmlns:am3d="http://schemas.microsoft.com/office/drawing/2017/model3d" xmlns:o="urn:schemas-microsoft-com:office:office" xmlns:r="http://schemas.openxmlformats.org/officeDocument/2006/relationships" xmlns:m="http://schemas.openxmlformats.org/officeDocument/2006/math" xmlns:v="urn:schemas-microsoft-com:vml" xmlns:wp14="http://schemas.microsoft.com/office/word/2010/wordprocessingDrawing" xmlns:wp="http://schemas.openxmlformats.org/drawingml/2006/wordprocessingDrawing" xmlns:w10="urn:schemas-microsoft-com:office:word" xmlns:w="http://schemas.openxmlformats.org/wordprocessingml/2006/main" xmlns:w14="http://schemas.microsoft.com/office/word/2010/wordml" xmlns:w15="http://schemas.microsoft.com/office/word/2012/wordml" xmlns:w16cid="http://schemas.microsoft.com/office/word/2016/wordml/cid" xmlns:w16se="http://schemas.microsoft.com/office/word/2015/wordml/symex" xmlns:wpg="http://schemas.microsoft.com/office/word/2010/wordprocessingGroup" xmlns:wpi="http://schemas.microsoft.com/office/word/2010/wordprocessingInk" xmlns:wne="http://schemas.microsoft.com/office/word/2006/wordml" xmlns:wps="http://schemas.microsoft.com/office/word/2010/wordprocessingShape" mc:Ignorable="w14 w15 w16se w16cid wp14">
+  <w:p>
+    <w:pPr>
+      <w:pStyle w:val="Pidipagina"/>
+    </w:pPr>
+  </w:p>
+</w:ftr>
+</file>
+
+<file path=word/footer2.xml><?xml version="1.0" encoding="utf-8"?>
+<w:ftr xmlns:wpc="http://schemas.microsoft.com/office/word/2010/wordprocessingCanvas" xmlns:cx="http://schemas.microsoft.com/office/drawing/2014/chartex" xmlns:cx1="http://schemas.microsoft.com/office/drawing/2015/9/8/chartex" xmlns:cx2="http://schemas.microsoft.com/office/drawing/2015/10/21/chartex" xmlns:cx3="http://schemas.microsoft.com/office/drawing/2016/5/9/chartex" xmlns:cx4="http://schemas.microsoft.com/office/drawing/2016/5/10/chartex" xmlns:cx5="http://schemas.microsoft.com/office/drawing/2016/5/11/chartex" xmlns:cx6="http://schemas.microsoft.com/office/drawing/2016/5/12/chartex" xmlns:cx7="http://schemas.microsoft.com/office/drawing/2016/5/13/chartex" xmlns:cx8="http://schemas.microsoft.com/office/drawing/2016/5/14/chartex" xmlns:mc="http://schemas.openxmlformats.org/markup-compatibility/2006" xmlns:aink="http://schemas.microsoft.com/office/drawing/2016/ink" xmlns:am3d="http://schemas.microsoft.com/office/drawing/2017/model3d" xmlns:o="urn:schemas-microsoft-com:office:office" xmlns:r="http://schemas.openxmlformats.org/officeDocument/2006/relationships" xmlns:m="http://schemas.openxmlformats.org/officeDocument/2006/math" xmlns:v="urn:schemas-microsoft-com:vml" xmlns:wp14="http://schemas.microsoft.com/office/word/2010/wordprocessingDrawing" xmlns:wp="http://schemas.openxmlformats.org/drawingml/2006/wordprocessingDrawing" xmlns:w10="urn:schemas-microsoft-com:office:word" xmlns:w="http://schemas.openxmlformats.org/wordprocessingml/2006/main" xmlns:w14="http://schemas.microsoft.com/office/word/2010/wordml" xmlns:w15="http://schemas.microsoft.com/office/word/2012/wordml" xmlns:w16cid="http://schemas.microsoft.com/office/word/2016/wordml/cid" xmlns:w16se="http://schemas.microsoft.com/office/word/2015/wordml/symex" xmlns:wpg="http://schemas.microsoft.com/office/word/2010/wordprocessingGroup" xmlns:wpi="http://schemas.microsoft.com/office/word/2010/wordprocessingInk" xmlns:wne="http://schemas.microsoft.com/office/word/2006/wordml" xmlns:wps="http://schemas.microsoft.com/office/word/2010/wordprocessingShape" mc:Ignorable="w14 w15 w16se w16cid wp14">
+  <w:p>
+    <w:pPr>
+      <w:pStyle w:val="Pidipagina"/>
+    </w:pPr>
+  </w:p>
+</w:ftr>
+</file>
+
+<file path=word/footer3.xml><?xml version="1.0" encoding="utf-8"?>
+<w:ftr xmlns:wpc="http://schemas.microsoft.com/office/word/2010/wordprocessingCanvas" xmlns:cx="http://schemas.microsoft.com/office/drawing/2014/chartex" xmlns:cx1="http://schemas.microsoft.com/office/drawing/2015/9/8/chartex" xmlns:cx2="http://schemas.microsoft.com/office/drawing/2015/10/21/chartex" xmlns:cx3="http://schemas.microsoft.com/office/drawing/2016/5/9/chartex" xmlns:cx4="http://schemas.microsoft.com/office/drawing/2016/5/10/chartex" xmlns:cx5="http://schemas.microsoft.com/office/drawing/2016/5/11/chartex" xmlns:cx6="http://schemas.microsoft.com/office/drawing/2016/5/12/chartex" xmlns:cx7="http://schemas.microsoft.com/office/drawing/2016/5/13/chartex" xmlns:cx8="http://schemas.microsoft.com/office/drawing/2016/5/14/chartex" xmlns:mc="http://schemas.openxmlformats.org/markup-compatibility/2006" xmlns:aink="http://schemas.microsoft.com/office/drawing/2016/ink" xmlns:am3d="http://schemas.microsoft.com/office/drawing/2017/model3d" xmlns:o="urn:schemas-microsoft-com:office:office" xmlns:r="http://schemas.openxmlformats.org/officeDocument/2006/relationships" xmlns:m="http://schemas.openxmlformats.org/officeDocument/2006/math" xmlns:v="urn:schemas-microsoft-com:vml" xmlns:wp14="http://schemas.microsoft.com/office/word/2010/wordprocessingDrawing" xmlns:wp="http://schemas.openxmlformats.org/drawingml/2006/wordprocessingDrawing" xmlns:w10="urn:schemas-microsoft-com:office:word" xmlns:w="http://schemas.openxmlformats.org/wordprocessingml/2006/main" xmlns:w14="http://schemas.microsoft.com/office/word/2010/wordml" xmlns:w15="http://schemas.microsoft.com/office/word/2012/wordml" xmlns:w16cid="http://schemas.microsoft.com/office/word/2016/wordml/cid" xmlns:w16se="http://schemas.microsoft.com/office/word/2015/wordml/symex" xmlns:wpg="http://schemas.microsoft.com/office/word/2010/wordprocessingGroup" xmlns:wpi="http://schemas.microsoft.com/office/word/2010/wordprocessingInk" xmlns:wne="http://schemas.microsoft.com/office/word/2006/wordml" xmlns:wps="http://schemas.microsoft.com/office/word/2010/wordprocessingShape" mc:Ignorable="w14 w15 w16se w16cid wp14">
+  <w:p>
+    <w:pPr>
+      <w:pStyle w:val="Pidipagina"/>
+    </w:pPr>
+  </w:p>
+</w:ftr>
+</file>
+
 <file path=word/footnotes.xml><?xml version="1.0" encoding="utf-8"?>
 <w:footnotes xmlns:wpc="http://schemas.microsoft.com/office/word/2010/wordprocessingCanvas" xmlns:cx="http://schemas.microsoft.com/office/drawing/2014/chartex" xmlns:cx1="http://schemas.microsoft.com/office/drawing/2015/9/8/chartex" xmlns:cx2="http://schemas.microsoft.com/office/drawing/2015/10/21/chartex" xmlns:cx3="http://schemas.microsoft.com/office/drawing/2016/5/9/chartex" xmlns:cx4="http://schemas.microsoft.com/office/drawing/2016/5/10/chartex" xmlns:cx5="http://schemas.microsoft.com/office/drawing/2016/5/11/chartex" xmlns:cx6="http://schemas.microsoft.com/office/drawing/2016/5/12/chartex" xmlns:cx7="http://schemas.microsoft.com/office/drawing/2016/5/13/chartex" xmlns:cx8="http://schemas.microsoft.com/office/drawing/2016/5/14/chartex" xmlns:mc="http://schemas.openxmlformats.org/markup-compatibility/2006" xmlns:aink="http://schemas.microsoft.com/office/drawing/2016/ink" xmlns:am3d="http://schemas.microsoft.com/office/drawing/2017/model3d" xmlns:o="urn:schemas-microsoft-com:office:office" xmlns:r="http://schemas.openxmlformats.org/officeDocument/2006/relationships" xmlns:m="http://schemas.openxmlformats.org/officeDocument/2006/math" xmlns:v="urn:schemas-microsoft-com:vml" xmlns:wp14="http://schemas.microsoft.com/office/word/2010/wordprocessingDrawing" xmlns:wp="http://schemas.openxmlformats.org/drawingml/2006/wordprocessingDrawing" xmlns:w10="urn:schemas-microsoft-com:office:word" xmlns:w="http://schemas.openxmlformats.org/wordprocessingml/2006/main" xmlns:w14="http://schemas.microsoft.com/office/word/2010/wordml" xmlns:w15="http://schemas.microsoft.com/office/word/2012/wordml" xmlns:w16cid="http://schemas.microsoft.com/office/word/2016/wordml/cid" xmlns:w16se="http://schemas.microsoft.com/office/word/2015/wordml/symex" xmlns:wpg="http://schemas.microsoft.com/office/word/2010/wordprocessingGroup" xmlns:wpi="http://schemas.microsoft.com/office/word/2010/wordprocessingInk" xmlns:wne="http://schemas.microsoft.com/office/word/2006/wordml" xmlns:wps="http://schemas.microsoft.com/office/word/2010/wordprocessingShape" mc:Ignorable="w14 w15 w16se w16cid wp14">
   <w:footnote w:type="separator" w:id="-1">
@@ -1925,6 +1993,16 @@
 </file>
 
 <file path=word/header1.xml><?xml version="1.0" encoding="utf-8"?>
+<w:hdr xmlns:wpc="http://schemas.microsoft.com/office/word/2010/wordprocessingCanvas" xmlns:cx="http://schemas.microsoft.com/office/drawing/2014/chartex" xmlns:cx1="http://schemas.microsoft.com/office/drawing/2015/9/8/chartex" xmlns:cx2="http://schemas.microsoft.com/office/drawing/2015/10/21/chartex" xmlns:cx3="http://schemas.microsoft.com/office/drawing/2016/5/9/chartex" xmlns:cx4="http://schemas.microsoft.com/office/drawing/2016/5/10/chartex" xmlns:cx5="http://schemas.microsoft.com/office/drawing/2016/5/11/chartex" xmlns:cx6="http://schemas.microsoft.com/office/drawing/2016/5/12/chartex" xmlns:cx7="http://schemas.microsoft.com/office/drawing/2016/5/13/chartex" xmlns:cx8="http://schemas.microsoft.com/office/drawing/2016/5/14/chartex" xmlns:mc="http://schemas.openxmlformats.org/markup-compatibility/2006" xmlns:aink="http://schemas.microsoft.com/office/drawing/2016/ink" xmlns:am3d="http://schemas.microsoft.com/office/drawing/2017/model3d" xmlns:o="urn:schemas-microsoft-com:office:office" xmlns:r="http://schemas.openxmlformats.org/officeDocument/2006/relationships" xmlns:m="http://schemas.openxmlformats.org/officeDocument/2006/math" xmlns:v="urn:schemas-microsoft-com:vml" xmlns:wp14="http://schemas.microsoft.com/office/word/2010/wordprocessingDrawing" xmlns:wp="http://schemas.openxmlformats.org/drawingml/2006/wordprocessingDrawing" xmlns:w10="urn:schemas-microsoft-com:office:word" xmlns:w="http://schemas.openxmlformats.org/wordprocessingml/2006/main" xmlns:w14="http://schemas.microsoft.com/office/word/2010/wordml" xmlns:w15="http://schemas.microsoft.com/office/word/2012/wordml" xmlns:w16cid="http://schemas.microsoft.com/office/word/2016/wordml/cid" xmlns:w16se="http://schemas.microsoft.com/office/word/2015/wordml/symex" xmlns:wpg="http://schemas.microsoft.com/office/word/2010/wordprocessingGroup" xmlns:wpi="http://schemas.microsoft.com/office/word/2010/wordprocessingInk" xmlns:wne="http://schemas.microsoft.com/office/word/2006/wordml" xmlns:wps="http://schemas.microsoft.com/office/word/2010/wordprocessingShape" mc:Ignorable="w14 w15 w16se w16cid wp14">
+  <w:p>
+    <w:pPr>
+      <w:pStyle w:val="Intestazione"/>
+    </w:pPr>
+  </w:p>
+</w:hdr>
+</file>
+
+<file path=word/header2.xml><?xml version="1.0" encoding="utf-8"?>
 <w:hdr xmlns:wpc="http://schemas.microsoft.com/office/word/2010/wordprocessingCanvas" xmlns:cx="http://schemas.microsoft.com/office/drawing/2014/chartex" xmlns:cx1="http://schemas.microsoft.com/office/drawing/2015/9/8/chartex" xmlns:cx2="http://schemas.microsoft.com/office/drawing/2015/10/21/chartex" xmlns:cx3="http://schemas.microsoft.com/office/drawing/2016/5/9/chartex" xmlns:cx4="http://schemas.microsoft.com/office/drawing/2016/5/10/chartex" xmlns:cx5="http://schemas.microsoft.com/office/drawing/2016/5/11/chartex" xmlns:cx6="http://schemas.microsoft.com/office/drawing/2016/5/12/chartex" xmlns:cx7="http://schemas.microsoft.com/office/drawing/2016/5/13/chartex" xmlns:cx8="http://schemas.microsoft.com/office/drawing/2016/5/14/chartex" xmlns:mc="http://schemas.openxmlformats.org/markup-compatibility/2006" xmlns:aink="http://schemas.microsoft.com/office/drawing/2016/ink" xmlns:am3d="http://schemas.microsoft.com/office/drawing/2017/model3d" xmlns:o="urn:schemas-microsoft-com:office:office" xmlns:r="http://schemas.openxmlformats.org/officeDocument/2006/relationships" xmlns:m="http://schemas.openxmlformats.org/officeDocument/2006/math" xmlns:v="urn:schemas-microsoft-com:vml" xmlns:wp14="http://schemas.microsoft.com/office/word/2010/wordprocessingDrawing" xmlns:wp="http://schemas.openxmlformats.org/drawingml/2006/wordprocessingDrawing" xmlns:w10="urn:schemas-microsoft-com:office:word" xmlns:w="http://schemas.openxmlformats.org/wordprocessingml/2006/main" xmlns:w14="http://schemas.microsoft.com/office/word/2010/wordml" xmlns:w15="http://schemas.microsoft.com/office/word/2012/wordml" xmlns:w16cid="http://schemas.microsoft.com/office/word/2016/wordml/cid" xmlns:w16se="http://schemas.microsoft.com/office/word/2015/wordml/symex" xmlns:wpg="http://schemas.microsoft.com/office/word/2010/wordprocessingGroup" xmlns:wpi="http://schemas.microsoft.com/office/word/2010/wordprocessingInk" xmlns:wne="http://schemas.microsoft.com/office/word/2006/wordml" xmlns:wps="http://schemas.microsoft.com/office/word/2010/wordprocessingShape" mc:Ignorable="w14 w15 w16se w16cid wp14">
   <w:p>
     <w:pPr>
@@ -2090,8 +2168,10 @@
         <w:sz w:val="24"/>
         <w:szCs w:val="24"/>
       </w:rPr>
-      <w:t>10</w:t>
+      <w:t>09</w:t>
     </w:r>
+    <w:bookmarkStart w:id="2" w:name="_GoBack"/>
+    <w:bookmarkEnd w:id="2"/>
     <w:r>
       <w:rPr>
         <w:rFonts w:ascii="Arial" w:hAnsi="Arial" w:cs="Arial"/>
@@ -2150,6 +2230,16 @@
       <w:ptab w:relativeTo="margin" w:alignment="right" w:leader="none"/>
     </w:r>
   </w:p>
+  <w:p>
+    <w:pPr>
+      <w:pStyle w:val="Intestazione"/>
+    </w:pPr>
+  </w:p>
+</w:hdr>
+</file>
+
+<file path=word/header3.xml><?xml version="1.0" encoding="utf-8"?>
+<w:hdr xmlns:wpc="http://schemas.microsoft.com/office/word/2010/wordprocessingCanvas" xmlns:cx="http://schemas.microsoft.com/office/drawing/2014/chartex" xmlns:cx1="http://schemas.microsoft.com/office/drawing/2015/9/8/chartex" xmlns:cx2="http://schemas.microsoft.com/office/drawing/2015/10/21/chartex" xmlns:cx3="http://schemas.microsoft.com/office/drawing/2016/5/9/chartex" xmlns:cx4="http://schemas.microsoft.com/office/drawing/2016/5/10/chartex" xmlns:cx5="http://schemas.microsoft.com/office/drawing/2016/5/11/chartex" xmlns:cx6="http://schemas.microsoft.com/office/drawing/2016/5/12/chartex" xmlns:cx7="http://schemas.microsoft.com/office/drawing/2016/5/13/chartex" xmlns:cx8="http://schemas.microsoft.com/office/drawing/2016/5/14/chartex" xmlns:mc="http://schemas.openxmlformats.org/markup-compatibility/2006" xmlns:aink="http://schemas.microsoft.com/office/drawing/2016/ink" xmlns:am3d="http://schemas.microsoft.com/office/drawing/2017/model3d" xmlns:o="urn:schemas-microsoft-com:office:office" xmlns:r="http://schemas.openxmlformats.org/officeDocument/2006/relationships" xmlns:m="http://schemas.openxmlformats.org/officeDocument/2006/math" xmlns:v="urn:schemas-microsoft-com:vml" xmlns:wp14="http://schemas.microsoft.com/office/word/2010/wordprocessingDrawing" xmlns:wp="http://schemas.openxmlformats.org/drawingml/2006/wordprocessingDrawing" xmlns:w10="urn:schemas-microsoft-com:office:word" xmlns:w="http://schemas.openxmlformats.org/wordprocessingml/2006/main" xmlns:w14="http://schemas.microsoft.com/office/word/2010/wordml" xmlns:w15="http://schemas.microsoft.com/office/word/2012/wordml" xmlns:w16cid="http://schemas.microsoft.com/office/word/2016/wordml/cid" xmlns:w16se="http://schemas.microsoft.com/office/word/2015/wordml/symex" xmlns:wpg="http://schemas.microsoft.com/office/word/2010/wordprocessingGroup" xmlns:wpi="http://schemas.microsoft.com/office/word/2010/wordprocessingInk" xmlns:wne="http://schemas.microsoft.com/office/word/2006/wordml" xmlns:wps="http://schemas.microsoft.com/office/word/2010/wordprocessingShape" mc:Ignorable="w14 w15 w16se w16cid wp14">
   <w:p>
     <w:pPr>
       <w:pStyle w:val="Intestazione"/>
@@ -3632,7 +3722,7 @@
   <w:abstractNum w:abstractNumId="13" w15:restartNumberingAfterBreak="0">
     <w:nsid w:val="5B115967"/>
     <w:multiLevelType w:val="hybridMultilevel"/>
-    <w:tmpl w:val="F850D9CC"/>
+    <w:tmpl w:val="DD663EB4"/>
     <w:lvl w:ilvl="0" w:tplc="04100001">
       <w:start w:val="1"/>
       <w:numFmt w:val="bullet"/>
@@ -4082,6 +4172,119 @@
     </w:lvl>
   </w:abstractNum>
   <w:abstractNum w:abstractNumId="17" w15:restartNumberingAfterBreak="0">
+    <w:nsid w:val="6B416DC5"/>
+    <w:multiLevelType w:val="hybridMultilevel"/>
+    <w:tmpl w:val="E760FFCA"/>
+    <w:lvl w:ilvl="0" w:tplc="04100001">
+      <w:start w:val="1"/>
+      <w:numFmt w:val="bullet"/>
+      <w:lvlText w:val=""/>
+      <w:lvlJc w:val="left"/>
+      <w:pPr>
+        <w:ind w:left="720" w:hanging="360"/>
+      </w:pPr>
+      <w:rPr>
+        <w:rFonts w:ascii="Symbol" w:hAnsi="Symbol" w:hint="default"/>
+      </w:rPr>
+    </w:lvl>
+    <w:lvl w:ilvl="1" w:tplc="04100003" w:tentative="1">
+      <w:start w:val="1"/>
+      <w:numFmt w:val="bullet"/>
+      <w:lvlText w:val="o"/>
+      <w:lvlJc w:val="left"/>
+      <w:pPr>
+        <w:ind w:left="1440" w:hanging="360"/>
+      </w:pPr>
+      <w:rPr>
+        <w:rFonts w:ascii="Courier New" w:hAnsi="Courier New" w:cs="Courier New" w:hint="default"/>
+      </w:rPr>
+    </w:lvl>
+    <w:lvl w:ilvl="2" w:tplc="04100005" w:tentative="1">
+      <w:start w:val="1"/>
+      <w:numFmt w:val="bullet"/>
+      <w:lvlText w:val=""/>
+      <w:lvlJc w:val="left"/>
+      <w:pPr>
+        <w:ind w:left="2160" w:hanging="360"/>
+      </w:pPr>
+      <w:rPr>
+        <w:rFonts w:ascii="Wingdings" w:hAnsi="Wingdings" w:hint="default"/>
+      </w:rPr>
+    </w:lvl>
+    <w:lvl w:ilvl="3" w:tplc="04100001" w:tentative="1">
+      <w:start w:val="1"/>
+      <w:numFmt w:val="bullet"/>
+      <w:lvlText w:val=""/>
+      <w:lvlJc w:val="left"/>
+      <w:pPr>
+        <w:ind w:left="2880" w:hanging="360"/>
+      </w:pPr>
+      <w:rPr>
+        <w:rFonts w:ascii="Symbol" w:hAnsi="Symbol" w:hint="default"/>
+      </w:rPr>
+    </w:lvl>
+    <w:lvl w:ilvl="4" w:tplc="04100003" w:tentative="1">
+      <w:start w:val="1"/>
+      <w:numFmt w:val="bullet"/>
+      <w:lvlText w:val="o"/>
+      <w:lvlJc w:val="left"/>
+      <w:pPr>
+        <w:ind w:left="3600" w:hanging="360"/>
+      </w:pPr>
+      <w:rPr>
+        <w:rFonts w:ascii="Courier New" w:hAnsi="Courier New" w:cs="Courier New" w:hint="default"/>
+      </w:rPr>
+    </w:lvl>
+    <w:lvl w:ilvl="5" w:tplc="04100005" w:tentative="1">
+      <w:start w:val="1"/>
+      <w:numFmt w:val="bullet"/>
+      <w:lvlText w:val=""/>
+      <w:lvlJc w:val="left"/>
+      <w:pPr>
+        <w:ind w:left="4320" w:hanging="360"/>
+      </w:pPr>
+      <w:rPr>
+        <w:rFonts w:ascii="Wingdings" w:hAnsi="Wingdings" w:hint="default"/>
+      </w:rPr>
+    </w:lvl>
+    <w:lvl w:ilvl="6" w:tplc="04100001" w:tentative="1">
+      <w:start w:val="1"/>
+      <w:numFmt w:val="bullet"/>
+      <w:lvlText w:val=""/>
+      <w:lvlJc w:val="left"/>
+      <w:pPr>
+        <w:ind w:left="5040" w:hanging="360"/>
+      </w:pPr>
+      <w:rPr>
+        <w:rFonts w:ascii="Symbol" w:hAnsi="Symbol" w:hint="default"/>
+      </w:rPr>
+    </w:lvl>
+    <w:lvl w:ilvl="7" w:tplc="04100003" w:tentative="1">
+      <w:start w:val="1"/>
+      <w:numFmt w:val="bullet"/>
+      <w:lvlText w:val="o"/>
+      <w:lvlJc w:val="left"/>
+      <w:pPr>
+        <w:ind w:left="5760" w:hanging="360"/>
+      </w:pPr>
+      <w:rPr>
+        <w:rFonts w:ascii="Courier New" w:hAnsi="Courier New" w:cs="Courier New" w:hint="default"/>
+      </w:rPr>
+    </w:lvl>
+    <w:lvl w:ilvl="8" w:tplc="04100005" w:tentative="1">
+      <w:start w:val="1"/>
+      <w:numFmt w:val="bullet"/>
+      <w:lvlText w:val=""/>
+      <w:lvlJc w:val="left"/>
+      <w:pPr>
+        <w:ind w:left="6480" w:hanging="360"/>
+      </w:pPr>
+      <w:rPr>
+        <w:rFonts w:ascii="Wingdings" w:hAnsi="Wingdings" w:hint="default"/>
+      </w:rPr>
+    </w:lvl>
+  </w:abstractNum>
+  <w:abstractNum w:abstractNumId="18" w15:restartNumberingAfterBreak="0">
     <w:nsid w:val="713D76AE"/>
     <w:multiLevelType w:val="hybridMultilevel"/>
     <w:tmpl w:val="6E6234BC"/>
@@ -4194,7 +4397,7 @@
       </w:rPr>
     </w:lvl>
   </w:abstractNum>
-  <w:abstractNum w:abstractNumId="18" w15:restartNumberingAfterBreak="0">
+  <w:abstractNum w:abstractNumId="19" w15:restartNumberingAfterBreak="0">
     <w:nsid w:val="7B16423C"/>
     <w:multiLevelType w:val="hybridMultilevel"/>
     <w:tmpl w:val="6DC6C286"/>
@@ -4311,7 +4514,7 @@
     <w:abstractNumId w:val="8"/>
   </w:num>
   <w:num w:numId="2">
-    <w:abstractNumId w:val="18"/>
+    <w:abstractNumId w:val="19"/>
   </w:num>
   <w:num w:numId="3">
     <w:abstractNumId w:val="1"/>
@@ -4329,7 +4532,7 @@
     <w:abstractNumId w:val="4"/>
   </w:num>
   <w:num w:numId="8">
-    <w:abstractNumId w:val="17"/>
+    <w:abstractNumId w:val="18"/>
   </w:num>
   <w:num w:numId="9">
     <w:abstractNumId w:val="12"/>
@@ -4363,6 +4566,9 @@
   </w:num>
   <w:num w:numId="19">
     <w:abstractNumId w:val="13"/>
+  </w:num>
+  <w:num w:numId="20">
+    <w:abstractNumId w:val="17"/>
   </w:num>
 </w:numbering>
 </file>

</xml_diff>